<commit_message>
Fixed some things in BasicInvoice sample: added dolar sign before tax, formatted total charge as currency.
</commit_message>
<xml_diff>
--- a/Sample Templates/BasicInvoice - Sample.docx
+++ b/Sample Templates/BasicInvoice - Sample.docx
@@ -37,16 +37,7 @@
                 <w:rFonts w:ascii="Times New Roman" w:eastAsia="Times New Roman" w:hAnsi="Times New Roman" w:cs="Times New Roman"/>
                 <w:sz w:val="52"/>
               </w:rPr>
-              <w:t xml:space="preserve">WINDWARD </w:t>
-            </w:r>
-            <w:bookmarkStart w:id="0" w:name="_GoBack"/>
-            <w:bookmarkEnd w:id="0"/>
-            <w:r>
-              <w:rPr>
-                <w:rFonts w:ascii="Times New Roman" w:eastAsia="Times New Roman" w:hAnsi="Times New Roman" w:cs="Times New Roman"/>
-                <w:sz w:val="52"/>
-              </w:rPr>
-              <w:t>INVOICE SAMPLE</w:t>
+              <w:t>WINDWARD INVOICE SAMPLE</w:t>
             </w:r>
           </w:p>
         </w:tc>
@@ -1286,9 +1277,9 @@
         <w:tblLook w:val="0600" w:firstRow="0" w:lastRow="0" w:firstColumn="0" w:lastColumn="0" w:noHBand="1" w:noVBand="1"/>
       </w:tblPr>
       <w:tblGrid>
-        <w:gridCol w:w="3702"/>
-        <w:gridCol w:w="3397"/>
-        <w:gridCol w:w="2261"/>
+        <w:gridCol w:w="3672"/>
+        <w:gridCol w:w="3429"/>
+        <w:gridCol w:w="2259"/>
       </w:tblGrid>
       <w:tr>
         <w:trPr>
@@ -1568,70 +1559,110 @@
               </w:rPr>
               <w:fldChar w:fldCharType="end"/>
             </w:r>
-            <w:r>
+            <w:bookmarkStart w:id="0" w:name="_GoBack"/>
+            <w:r>
+              <w:rPr>
+                <w:b/>
+                <w:bCs/>
+              </w:rPr>
               <w:fldChar w:fldCharType="begin"/>
             </w:r>
             <w:r>
+              <w:rPr>
+                <w:b/>
+                <w:bCs/>
+              </w:rPr>
               <w:instrText xml:space="preserve"> AUTOTEXTLIST \t "&lt;wr:out select='SELECT dbo.Products.ProductName FROM dbo.Products WHERE(dbo.Products.ProductID = ${varName3.ProductID})' nickname='ProductName' datasource='SqlServer'/&gt;"</w:instrText>
             </w:r>
             <w:r>
+              <w:rPr>
+                <w:b/>
+                <w:bCs/>
+              </w:rPr>
               <w:fldChar w:fldCharType="separate"/>
             </w:r>
             <w:r>
+              <w:rPr>
+                <w:b/>
+                <w:bCs/>
+              </w:rPr>
               <w:t>[</w:t>
             </w:r>
             <w:r>
               <w:rPr>
+                <w:b/>
+                <w:bCs/>
                 <w:color w:val="0000FF"/>
               </w:rPr>
               <w:t>ProductName</w:t>
             </w:r>
             <w:r>
+              <w:rPr>
+                <w:b/>
+                <w:bCs/>
+              </w:rPr>
               <w:t>]</w:t>
             </w:r>
             <w:r>
+              <w:rPr>
+                <w:b/>
+                <w:bCs/>
+              </w:rPr>
               <w:fldChar w:fldCharType="end"/>
             </w:r>
-          </w:p>
-          <w:p>
-            <w:r>
-              <w:rPr>
-                <w:rFonts w:ascii="Times New Roman" w:eastAsia="Times New Roman" w:hAnsi="Times New Roman" w:cs="Times New Roman"/>
-              </w:rPr>
-              <w:t xml:space="preserve">     Quantity: </w:t>
-            </w:r>
-            <w:r>
-              <w:rPr>
-                <w:rFonts w:ascii="Times New Roman" w:eastAsia="Times New Roman" w:hAnsi="Times New Roman" w:cs="Times New Roman"/>
-                <w:b/>
+            <w:bookmarkEnd w:id="0"/>
+          </w:p>
+          <w:p>
+            <w:r>
+              <w:rPr>
+                <w:rFonts w:ascii="Times New Roman" w:eastAsia="Times New Roman" w:hAnsi="Times New Roman" w:cs="Times New Roman"/>
+              </w:rPr>
+              <w:t xml:space="preserve">     </w:t>
+            </w:r>
+            <w:r>
+              <w:rPr>
+                <w:rFonts w:ascii="Times New Roman" w:eastAsia="Times New Roman" w:hAnsi="Times New Roman" w:cs="Times New Roman"/>
+              </w:rPr>
+              <w:t>Quantity:</w:t>
+            </w:r>
+            <w:r>
+              <w:rPr>
+                <w:rFonts w:ascii="Times New Roman" w:eastAsia="Times New Roman" w:hAnsi="Times New Roman" w:cs="Times New Roman"/>
+              </w:rPr>
+              <w:t xml:space="preserve"> </w:t>
+            </w:r>
+            <w:r>
+              <w:rPr>
+                <w:rFonts w:ascii="Times New Roman" w:eastAsia="Times New Roman" w:hAnsi="Times New Roman" w:cs="Times New Roman"/>
+                <w:bCs/>
               </w:rPr>
               <w:fldChar w:fldCharType="begin"/>
             </w:r>
             <w:r>
               <w:rPr>
                 <w:rFonts w:ascii="Times New Roman" w:eastAsia="Times New Roman" w:hAnsi="Times New Roman" w:cs="Times New Roman"/>
-                <w:b/>
+                <w:bCs/>
               </w:rPr>
               <w:instrText xml:space="preserve"> AUTOTEXTLIST \t "&lt;wr:out select='${varName3.Quantity}' datasource='SqlServer'/&gt;"</w:instrText>
             </w:r>
             <w:r>
               <w:rPr>
                 <w:rFonts w:ascii="Times New Roman" w:eastAsia="Times New Roman" w:hAnsi="Times New Roman" w:cs="Times New Roman"/>
-                <w:b/>
+                <w:bCs/>
               </w:rPr>
               <w:fldChar w:fldCharType="separate"/>
             </w:r>
             <w:r>
               <w:rPr>
                 <w:rFonts w:ascii="Times New Roman" w:eastAsia="Times New Roman" w:hAnsi="Times New Roman" w:cs="Times New Roman"/>
-                <w:b/>
+                <w:bCs/>
               </w:rPr>
               <w:t>[</w:t>
             </w:r>
             <w:r>
               <w:rPr>
                 <w:rFonts w:ascii="Times New Roman" w:eastAsia="Times New Roman" w:hAnsi="Times New Roman" w:cs="Times New Roman"/>
-                <w:b/>
+                <w:bCs/>
                 <w:color w:val="0000FF"/>
               </w:rPr>
               <w:t>Quantity</w:t>
@@ -1639,14 +1670,14 @@
             <w:r>
               <w:rPr>
                 <w:rFonts w:ascii="Times New Roman" w:eastAsia="Times New Roman" w:hAnsi="Times New Roman" w:cs="Times New Roman"/>
-                <w:b/>
+                <w:bCs/>
               </w:rPr>
               <w:t>]</w:t>
             </w:r>
             <w:r>
               <w:rPr>
                 <w:rFonts w:ascii="Times New Roman" w:eastAsia="Times New Roman" w:hAnsi="Times New Roman" w:cs="Times New Roman"/>
-                <w:b/>
+                <w:bCs/>
               </w:rPr>
               <w:fldChar w:fldCharType="end"/>
             </w:r>
@@ -2121,7 +2152,13 @@
               <w:rPr>
                 <w:b/>
               </w:rPr>
-              <w:t>0.00 USD</w:t>
+              <w:t>$</w:t>
+            </w:r>
+            <w:r>
+              <w:rPr>
+                <w:b/>
+              </w:rPr>
+              <w:t>0.00</w:t>
             </w:r>
           </w:p>
         </w:tc>
@@ -2203,7 +2240,7 @@
               <w:rPr>
                 <w:b/>
               </w:rPr>
-              <w:instrText xml:space="preserve"> AUTOTEXTLIST \t "&lt;wr:out select='${totalCostVar}' datasource='SqlServer'/&gt;"</w:instrText>
+              <w:instrText xml:space="preserve"> AUTOTEXTLIST \t "&lt;wr:out select='${totalCostVar}' type='NUMBER' format='category:currency;negFormat:0;format:$#,##0.00;' datasource='SqlServer'/&gt;"</w:instrText>
             </w:r>
             <w:r>
               <w:rPr>

</xml_diff>